<commit_message>
Fix bug: searching form won't withdraw when devices found
</commit_message>
<xml_diff>
--- a/doc/BPSTool使用手册.docx
+++ b/doc/BPSTool使用手册.docx
@@ -114,7 +114,6 @@
           <w:lang w:val="en-US" w:eastAsia="zh-CN"/>
         </w:rPr>
       </w:pPr>
-      <w:bookmarkStart w:id="11" w:name="_GoBack"/>
       <w:r>
         <w:rPr>
           <w:rFonts w:hint="eastAsia"/>
@@ -125,13 +124,14 @@
         <w:t>BPSTool使用手册</w:t>
       </w:r>
     </w:p>
-    <w:bookmarkEnd w:id="11"/>
     <w:p>
       <w:pPr>
         <w:jc w:val="center"/>
         <w:rPr>
+          <w:rFonts w:hint="eastAsia" w:eastAsia="宋体"/>
           <w:sz w:val="44"/>
           <w:szCs w:val="44"/>
+          <w:lang w:val="en-US" w:eastAsia="zh-CN"/>
         </w:rPr>
       </w:pPr>
       <w:r>
@@ -139,7 +139,16 @@
           <w:sz w:val="44"/>
           <w:szCs w:val="44"/>
         </w:rPr>
-        <w:t>V1.0</w:t>
+        <w:t>V1.</w:t>
+      </w:r>
+      <w:r>
+        <w:rPr>
+          <w:rFonts w:hint="eastAsia"/>
+          <w:sz w:val="44"/>
+          <w:szCs w:val="44"/>
+          <w:lang w:val="en-US" w:eastAsia="zh-CN"/>
+        </w:rPr>
+        <w:t>1</w:t>
       </w:r>
     </w:p>
     <w:p>
@@ -227,7 +236,18 @@
           <w:szCs w:val="24"/>
           <w:lang w:val="en-US" w:eastAsia="zh-CN"/>
         </w:rPr>
-        <w:t>，恕不另⾏通知。⽂档“按现状”提供，不负任何担保责任，包括对适销性、适⽤于特定⽤途或⾮侵权性的任何担保</w:t>
+        <w:t>，恕不另⾏通知。⽂档“按现状”提供，不负任何担保责任，包括对适销性、适⽤于特定⽤途</w:t>
+      </w:r>
+      <w:bookmarkStart w:id="12" w:name="_GoBack"/>
+      <w:bookmarkEnd w:id="12"/>
+      <w:r>
+        <w:rPr>
+          <w:rFonts w:hint="default"/>
+          <w:sz w:val="24"/>
+          <w:szCs w:val="24"/>
+          <w:lang w:val="en-US" w:eastAsia="zh-CN"/>
+        </w:rPr>
+        <w:t>或⾮侵权性的任何担保</w:t>
       </w:r>
       <w:r>
         <w:rPr>
@@ -256,10 +276,10 @@
           <w:lang w:val="en-US" w:eastAsia="zh-CN"/>
         </w:rPr>
       </w:pPr>
-      <w:bookmarkStart w:id="0" w:name="_Toc19496"/>
-      <w:bookmarkStart w:id="1" w:name="_Toc32697"/>
-      <w:bookmarkStart w:id="2" w:name="_Toc8748"/>
-      <w:bookmarkStart w:id="3" w:name="_Toc22928"/>
+      <w:bookmarkStart w:id="0" w:name="_Toc32697"/>
+      <w:bookmarkStart w:id="1" w:name="_Toc22928"/>
+      <w:bookmarkStart w:id="2" w:name="_Toc19496"/>
+      <w:bookmarkStart w:id="3" w:name="_Toc8748"/>
       <w:r>
         <w:rPr>
           <w:rFonts w:hint="eastAsia"/>
@@ -275,7 +295,7 @@
     <w:tbl>
       <w:tblPr>
         <w:tblStyle w:val="7"/>
-        <w:tblW w:w="8522" w:type="dxa"/>
+        <w:tblW w:w="4999" w:type="pct"/>
         <w:tblInd w:w="0" w:type="dxa"/>
         <w:tblBorders>
           <w:top w:val="single" w:color="000000" w:sz="4" w:space="0"/>
@@ -285,7 +305,7 @@
           <w:insideH w:val="single" w:color="000000" w:sz="4" w:space="0"/>
           <w:insideV w:val="single" w:color="000000" w:sz="4" w:space="0"/>
         </w:tblBorders>
-        <w:tblLayout w:type="fixed"/>
+        <w:tblLayout w:type="autofit"/>
         <w:tblCellMar>
           <w:top w:w="0" w:type="dxa"/>
           <w:left w:w="108" w:type="dxa"/>
@@ -294,9 +314,10 @@
         </w:tblCellMar>
       </w:tblPr>
       <w:tblGrid>
-        <w:gridCol w:w="1986"/>
-        <w:gridCol w:w="5341"/>
-        <w:gridCol w:w="1195"/>
+        <w:gridCol w:w="1698"/>
+        <w:gridCol w:w="4642"/>
+        <w:gridCol w:w="1004"/>
+        <w:gridCol w:w="1176"/>
       </w:tblGrid>
       <w:tr>
         <w:tblPrEx>
@@ -320,7 +341,7 @@
         </w:trPr>
         <w:tc>
           <w:tcPr>
-            <w:tcW w:w="1986" w:type="dxa"/>
+            <w:tcW w:w="1021" w:type="pct"/>
             <w:noWrap w:val="0"/>
             <w:vAlign w:val="top"/>
           </w:tcPr>
@@ -344,7 +365,7 @@
         </w:tc>
         <w:tc>
           <w:tcPr>
-            <w:tcW w:w="5341" w:type="dxa"/>
+            <w:tcW w:w="2748" w:type="pct"/>
             <w:noWrap w:val="0"/>
             <w:vAlign w:val="top"/>
           </w:tcPr>
@@ -368,7 +389,7 @@
         </w:tc>
         <w:tc>
           <w:tcPr>
-            <w:tcW w:w="1195" w:type="dxa"/>
+            <w:tcW w:w="614" w:type="pct"/>
             <w:noWrap w:val="0"/>
             <w:vAlign w:val="top"/>
           </w:tcPr>
@@ -387,6 +408,33 @@
                 <w:szCs w:val="24"/>
               </w:rPr>
               <w:t>版本</w:t>
+            </w:r>
+          </w:p>
+        </w:tc>
+        <w:tc>
+          <w:tcPr>
+            <w:tcW w:w="614" w:type="pct"/>
+            <w:noWrap w:val="0"/>
+            <w:vAlign w:val="top"/>
+          </w:tcPr>
+          <w:p>
+            <w:pPr>
+              <w:jc w:val="center"/>
+              <w:rPr>
+                <w:rFonts w:hint="eastAsia" w:eastAsia="宋体"/>
+                <w:sz w:val="24"/>
+                <w:szCs w:val="24"/>
+                <w:lang w:val="en-US" w:eastAsia="zh-CN"/>
+              </w:rPr>
+            </w:pPr>
+            <w:r>
+              <w:rPr>
+                <w:rFonts w:hint="eastAsia"/>
+                <w:sz w:val="24"/>
+                <w:szCs w:val="24"/>
+                <w:lang w:val="en-US" w:eastAsia="zh-CN"/>
+              </w:rPr>
+              <w:t>作者</w:t>
             </w:r>
           </w:p>
         </w:tc>
@@ -413,7 +461,7 @@
         </w:trPr>
         <w:tc>
           <w:tcPr>
-            <w:tcW w:w="1986" w:type="dxa"/>
+            <w:tcW w:w="1021" w:type="pct"/>
             <w:noWrap w:val="0"/>
             <w:vAlign w:val="center"/>
           </w:tcPr>
@@ -448,7 +496,7 @@
         </w:tc>
         <w:tc>
           <w:tcPr>
-            <w:tcW w:w="5341" w:type="dxa"/>
+            <w:tcW w:w="2748" w:type="pct"/>
             <w:noWrap w:val="0"/>
             <w:vAlign w:val="center"/>
           </w:tcPr>
@@ -475,7 +523,7 @@
         </w:tc>
         <w:tc>
           <w:tcPr>
-            <w:tcW w:w="1195" w:type="dxa"/>
+            <w:tcW w:w="614" w:type="pct"/>
             <w:noWrap w:val="0"/>
             <w:vAlign w:val="center"/>
           </w:tcPr>
@@ -497,6 +545,173 @@
             </w:r>
           </w:p>
         </w:tc>
+        <w:tc>
+          <w:tcPr>
+            <w:tcW w:w="614" w:type="pct"/>
+            <w:noWrap w:val="0"/>
+            <w:vAlign w:val="center"/>
+          </w:tcPr>
+          <w:p>
+            <w:pPr>
+              <w:jc w:val="center"/>
+              <w:rPr>
+                <w:rFonts w:hint="default" w:eastAsia="宋体"/>
+                <w:sz w:val="24"/>
+                <w:szCs w:val="24"/>
+                <w:lang w:val="en-US" w:eastAsia="zh-CN"/>
+              </w:rPr>
+            </w:pPr>
+            <w:r>
+              <w:rPr>
+                <w:rFonts w:hint="eastAsia"/>
+                <w:sz w:val="24"/>
+                <w:szCs w:val="24"/>
+                <w:lang w:val="en-US" w:eastAsia="zh-CN"/>
+              </w:rPr>
+              <w:t>Ansersion</w:t>
+            </w:r>
+          </w:p>
+        </w:tc>
+      </w:tr>
+      <w:tr>
+        <w:tblPrEx>
+          <w:tblBorders>
+            <w:top w:val="single" w:color="000000" w:sz="4" w:space="0"/>
+            <w:left w:val="single" w:color="000000" w:sz="4" w:space="0"/>
+            <w:bottom w:val="single" w:color="000000" w:sz="4" w:space="0"/>
+            <w:right w:val="single" w:color="000000" w:sz="4" w:space="0"/>
+            <w:insideH w:val="single" w:color="000000" w:sz="4" w:space="0"/>
+            <w:insideV w:val="single" w:color="000000" w:sz="4" w:space="0"/>
+          </w:tblBorders>
+          <w:tblCellMar>
+            <w:top w:w="0" w:type="dxa"/>
+            <w:left w:w="108" w:type="dxa"/>
+            <w:bottom w:w="0" w:type="dxa"/>
+            <w:right w:w="108" w:type="dxa"/>
+          </w:tblCellMar>
+        </w:tblPrEx>
+        <w:trPr>
+          <w:trHeight w:val="473" w:hRule="atLeast"/>
+        </w:trPr>
+        <w:tc>
+          <w:tcPr>
+            <w:tcW w:w="1021" w:type="pct"/>
+            <w:noWrap w:val="0"/>
+            <w:vAlign w:val="center"/>
+          </w:tcPr>
+          <w:p>
+            <w:pPr>
+              <w:jc w:val="center"/>
+              <w:rPr>
+                <w:rFonts w:hint="default" w:eastAsia="宋体"/>
+                <w:sz w:val="24"/>
+                <w:szCs w:val="24"/>
+                <w:lang w:val="en-US" w:eastAsia="zh-CN"/>
+              </w:rPr>
+            </w:pPr>
+            <w:r>
+              <w:rPr>
+                <w:rFonts w:hint="eastAsia"/>
+                <w:sz w:val="24"/>
+                <w:szCs w:val="24"/>
+                <w:lang w:val="en-US" w:eastAsia="zh-CN"/>
+              </w:rPr>
+              <w:t>2020.07.12</w:t>
+            </w:r>
+          </w:p>
+        </w:tc>
+        <w:tc>
+          <w:tcPr>
+            <w:tcW w:w="2748" w:type="pct"/>
+            <w:noWrap w:val="0"/>
+            <w:vAlign w:val="center"/>
+          </w:tcPr>
+          <w:p>
+            <w:pPr>
+              <w:jc w:val="center"/>
+              <w:rPr>
+                <w:rFonts w:hint="eastAsia"/>
+                <w:sz w:val="24"/>
+                <w:szCs w:val="24"/>
+                <w:lang w:val="en-US" w:eastAsia="zh-CN"/>
+              </w:rPr>
+            </w:pPr>
+            <w:r>
+              <w:rPr>
+                <w:rFonts w:hint="eastAsia"/>
+                <w:sz w:val="24"/>
+                <w:szCs w:val="24"/>
+                <w:lang w:val="en-US" w:eastAsia="zh-CN"/>
+              </w:rPr>
+              <w:t>添加“搜索”功能；</w:t>
+            </w:r>
+          </w:p>
+          <w:p>
+            <w:pPr>
+              <w:jc w:val="center"/>
+              <w:rPr>
+                <w:rFonts w:hint="default"/>
+                <w:sz w:val="24"/>
+                <w:szCs w:val="24"/>
+                <w:lang w:val="en-US" w:eastAsia="zh-CN"/>
+              </w:rPr>
+            </w:pPr>
+            <w:r>
+              <w:rPr>
+                <w:rFonts w:hint="eastAsia"/>
+                <w:sz w:val="24"/>
+                <w:szCs w:val="24"/>
+                <w:lang w:val="en-US" w:eastAsia="zh-CN"/>
+              </w:rPr>
+              <w:t>添加16进制Debug勾选项</w:t>
+            </w:r>
+          </w:p>
+        </w:tc>
+        <w:tc>
+          <w:tcPr>
+            <w:tcW w:w="614" w:type="pct"/>
+            <w:noWrap w:val="0"/>
+            <w:vAlign w:val="center"/>
+          </w:tcPr>
+          <w:p>
+            <w:pPr>
+              <w:jc w:val="center"/>
+              <w:rPr>
+                <w:rFonts w:hint="default" w:eastAsia="宋体"/>
+                <w:sz w:val="24"/>
+                <w:szCs w:val="24"/>
+                <w:lang w:val="en-US" w:eastAsia="zh-CN"/>
+              </w:rPr>
+            </w:pPr>
+            <w:r>
+              <w:rPr>
+                <w:rFonts w:hint="eastAsia"/>
+                <w:sz w:val="24"/>
+                <w:szCs w:val="24"/>
+                <w:lang w:val="en-US" w:eastAsia="zh-CN"/>
+              </w:rPr>
+              <w:t>V1.1</w:t>
+            </w:r>
+          </w:p>
+        </w:tc>
+        <w:tc>
+          <w:tcPr>
+            <w:tcW w:w="614" w:type="pct"/>
+            <w:noWrap w:val="0"/>
+            <w:vAlign w:val="center"/>
+          </w:tcPr>
+          <w:p>
+            <w:pPr>
+              <w:jc w:val="center"/>
+              <w:rPr>
+                <w:rFonts w:hint="eastAsia"/>
+                <w:sz w:val="24"/>
+                <w:szCs w:val="24"/>
+                <w:lang w:val="en-US" w:eastAsia="zh-CN"/>
+              </w:rPr>
+            </w:pPr>
+          </w:p>
+        </w:tc>
       </w:tr>
     </w:tbl>
     <w:p>
@@ -941,7 +1156,62 @@
           <w:szCs w:val="24"/>
           <w:lang w:val="en-US" w:eastAsia="zh-CN"/>
         </w:rPr>
-        <w:t>BPSTool是一款用于调试BPS协议的Windows平台下工具，适用于Windows7/8/10，当前支持设备BC1110等。</w:t>
+        <w:t>BPSTool是一款用于调试BPS协议的Windows平台下工具，适用于Windows7/8/10，当前支持设备BC1110等。本文档将针对BPSTool-V1.0.3版本展开叙述，如需更多信息，请参见</w:t>
+      </w:r>
+      <w:r>
+        <w:rPr>
+          <w:rFonts w:hint="eastAsia" w:asciiTheme="minorHAnsi" w:hAnsiTheme="minorHAnsi" w:eastAsiaTheme="minorEastAsia" w:cstheme="minorBidi"/>
+          <w:sz w:val="24"/>
+          <w:szCs w:val="24"/>
+          <w:lang w:val="en-US" w:eastAsia="zh-CN"/>
+        </w:rPr>
+        <w:fldChar w:fldCharType="begin"/>
+      </w:r>
+      <w:r>
+        <w:rPr>
+          <w:rFonts w:hint="eastAsia" w:asciiTheme="minorHAnsi" w:hAnsiTheme="minorHAnsi" w:eastAsiaTheme="minorEastAsia" w:cstheme="minorBidi"/>
+          <w:sz w:val="24"/>
+          <w:szCs w:val="24"/>
+          <w:lang w:val="en-US" w:eastAsia="zh-CN"/>
+        </w:rPr>
+        <w:instrText xml:space="preserve"> HYPERLINK \l "_其他" </w:instrText>
+      </w:r>
+      <w:r>
+        <w:rPr>
+          <w:rFonts w:hint="eastAsia" w:asciiTheme="minorHAnsi" w:hAnsiTheme="minorHAnsi" w:eastAsiaTheme="minorEastAsia" w:cstheme="minorBidi"/>
+          <w:sz w:val="24"/>
+          <w:szCs w:val="24"/>
+          <w:lang w:val="en-US" w:eastAsia="zh-CN"/>
+        </w:rPr>
+        <w:fldChar w:fldCharType="separate"/>
+      </w:r>
+      <w:r>
+        <w:rPr>
+          <w:rStyle w:val="9"/>
+          <w:rFonts w:hint="eastAsia" w:asciiTheme="minorHAnsi" w:hAnsiTheme="minorHAnsi" w:eastAsiaTheme="minorEastAsia" w:cstheme="minorBidi"/>
+          <w:sz w:val="24"/>
+          <w:szCs w:val="24"/>
+          <w:lang w:val="en-US" w:eastAsia="zh-CN"/>
+        </w:rPr>
+        <w:t>其他</w:t>
+      </w:r>
+      <w:r>
+        <w:rPr>
+          <w:rFonts w:hint="eastAsia" w:asciiTheme="minorHAnsi" w:hAnsiTheme="minorHAnsi" w:eastAsiaTheme="minorEastAsia" w:cstheme="minorBidi"/>
+          <w:sz w:val="24"/>
+          <w:szCs w:val="24"/>
+          <w:lang w:val="en-US" w:eastAsia="zh-CN"/>
+        </w:rPr>
+        <w:fldChar w:fldCharType="end"/>
+      </w:r>
+      <w:r>
+        <w:rPr>
+          <w:rFonts w:hint="eastAsia" w:asciiTheme="minorHAnsi" w:hAnsiTheme="minorHAnsi" w:eastAsiaTheme="minorEastAsia" w:cstheme="minorBidi"/>
+          <w:sz w:val="24"/>
+          <w:szCs w:val="24"/>
+          <w:lang w:val="en-US" w:eastAsia="zh-CN"/>
+        </w:rPr>
+        <w:t>。</w:t>
       </w:r>
     </w:p>
     <w:p>
@@ -950,26 +1220,21 @@
         <w:keepLines w:val="0"/>
         <w:widowControl/>
         <w:suppressLineNumbers w:val="0"/>
-        <w:jc w:val="left"/>
-        <w:rPr>
-          <w:rFonts w:hint="eastAsia"/>
-          <w:sz w:val="24"/>
-          <w:szCs w:val="24"/>
-          <w:lang w:val="en-US" w:eastAsia="zh-CN"/>
-        </w:rPr>
-      </w:pPr>
-      <w:r>
-        <w:rPr>
-          <w:rFonts w:hint="eastAsia"/>
-          <w:sz w:val="24"/>
-          <w:szCs w:val="24"/>
-          <w:lang w:val="en-US" w:eastAsia="zh-CN"/>
+        <w:jc w:val="center"/>
+      </w:pPr>
+      <w:r>
+        <w:rPr>
+          <w:rFonts w:ascii="宋体" w:hAnsi="宋体" w:eastAsia="宋体" w:cs="宋体"/>
+          <w:kern w:val="0"/>
+          <w:sz w:val="24"/>
+          <w:szCs w:val="24"/>
+          <w:lang w:val="en-US" w:eastAsia="zh-CN" w:bidi="ar"/>
         </w:rPr>
         <w:drawing>
           <wp:inline distT="0" distB="0" distL="114300" distR="114300">
-            <wp:extent cx="5266055" cy="3154045"/>
-            <wp:effectExtent l="0" t="0" r="6985" b="635"/>
-            <wp:docPr id="5" name="图片 5" descr="p1"/>
+            <wp:extent cx="5207000" cy="3101340"/>
+            <wp:effectExtent l="0" t="0" r="5080" b="7620"/>
+            <wp:docPr id="4" name="图片 3" descr="IMG_256"/>
             <wp:cNvGraphicFramePr>
               <a:graphicFrameLocks xmlns:a="http://schemas.openxmlformats.org/drawingml/2006/main" noChangeAspect="1"/>
             </wp:cNvGraphicFramePr>
@@ -977,13 +1242,14 @@
               <a:graphicData uri="http://schemas.openxmlformats.org/drawingml/2006/picture">
                 <pic:pic xmlns:pic="http://schemas.openxmlformats.org/drawingml/2006/picture">
                   <pic:nvPicPr>
-                    <pic:cNvPr id="5" name="图片 5" descr="p1"/>
+                    <pic:cNvPr id="4" name="图片 3" descr="IMG_256"/>
                     <pic:cNvPicPr>
                       <a:picLocks noChangeAspect="1"/>
                     </pic:cNvPicPr>
                   </pic:nvPicPr>
                   <pic:blipFill>
                     <a:blip r:embed="rId5"/>
+                    <a:srcRect l="1110" b="1671"/>
                     <a:stretch>
                       <a:fillRect/>
                     </a:stretch>
@@ -991,11 +1257,15 @@
                   <pic:spPr>
                     <a:xfrm>
                       <a:off x="0" y="0"/>
-                      <a:ext cx="5266055" cy="3154045"/>
+                      <a:ext cx="5207000" cy="3101340"/>
                     </a:xfrm>
                     <a:prstGeom prst="rect">
                       <a:avLst/>
                     </a:prstGeom>
+                    <a:noFill/>
+                    <a:ln w="9525">
+                      <a:noFill/>
+                    </a:ln>
                   </pic:spPr>
                 </pic:pic>
               </a:graphicData>
@@ -1006,49 +1276,82 @@
     </w:p>
     <w:p>
       <w:pPr>
-        <w:pStyle w:val="2"/>
-        <w:rPr>
-          <w:rFonts w:hint="eastAsia"/>
-          <w:lang w:val="en-US" w:eastAsia="zh-CN"/>
-        </w:rPr>
-      </w:pPr>
-      <w:bookmarkStart w:id="6" w:name="_Toc12732"/>
-      <w:r>
-        <w:rPr>
-          <w:rFonts w:hint="eastAsia"/>
-          <w:lang w:val="en-US" w:eastAsia="zh-CN"/>
-        </w:rPr>
-        <w:t>功能描述</w:t>
-      </w:r>
-      <w:bookmarkEnd w:id="6"/>
-    </w:p>
-    <w:p>
-      <w:pPr>
-        <w:pStyle w:val="3"/>
-        <w:bidi w:val="0"/>
-        <w:rPr>
-          <w:rFonts w:hint="eastAsia"/>
-          <w:lang w:val="en-US" w:eastAsia="zh-CN"/>
-        </w:rPr>
-      </w:pPr>
-      <w:bookmarkStart w:id="7" w:name="_Toc16758"/>
-      <w:r>
-        <w:rPr>
-          <w:rFonts w:hint="eastAsia"/>
-          <w:lang w:val="en-US" w:eastAsia="zh-CN"/>
-        </w:rPr>
-        <w:t>连接</w:t>
-      </w:r>
-      <w:bookmarkEnd w:id="7"/>
-    </w:p>
-    <w:p>
-      <w:pPr>
         <w:keepNext w:val="0"/>
         <w:keepLines w:val="0"/>
         <w:widowControl/>
         <w:suppressLineNumbers w:val="0"/>
         <w:jc w:val="left"/>
       </w:pPr>
+    </w:p>
+    <w:p>
+      <w:pPr>
+        <w:keepNext w:val="0"/>
+        <w:keepLines w:val="0"/>
+        <w:widowControl/>
+        <w:suppressLineNumbers w:val="0"/>
+        <w:jc w:val="left"/>
+      </w:pPr>
+    </w:p>
+    <w:p>
+      <w:pPr>
+        <w:keepNext w:val="0"/>
+        <w:keepLines w:val="0"/>
+        <w:widowControl/>
+        <w:suppressLineNumbers w:val="0"/>
+        <w:jc w:val="left"/>
+        <w:rPr>
+          <w:rFonts w:hint="eastAsia"/>
+          <w:sz w:val="24"/>
+          <w:szCs w:val="24"/>
+          <w:lang w:val="en-US" w:eastAsia="zh-CN"/>
+        </w:rPr>
+      </w:pPr>
+    </w:p>
+    <w:p>
+      <w:pPr>
+        <w:pStyle w:val="2"/>
+        <w:rPr>
+          <w:rFonts w:hint="eastAsia"/>
+          <w:lang w:val="en-US" w:eastAsia="zh-CN"/>
+        </w:rPr>
+      </w:pPr>
+      <w:bookmarkStart w:id="6" w:name="_Toc12732"/>
+      <w:r>
+        <w:rPr>
+          <w:rFonts w:hint="eastAsia"/>
+          <w:lang w:val="en-US" w:eastAsia="zh-CN"/>
+        </w:rPr>
+        <w:t>功能描述</w:t>
+      </w:r>
+      <w:bookmarkEnd w:id="6"/>
+    </w:p>
+    <w:p>
+      <w:pPr>
+        <w:pStyle w:val="3"/>
+        <w:bidi w:val="0"/>
+        <w:rPr>
+          <w:rFonts w:hint="default"/>
+          <w:lang w:val="en-US" w:eastAsia="zh-CN"/>
+        </w:rPr>
+      </w:pPr>
+      <w:bookmarkStart w:id="7" w:name="_Toc16758"/>
+      <w:r>
+        <w:rPr>
+          <w:rFonts w:hint="eastAsia"/>
+          <w:lang w:val="en-US" w:eastAsia="zh-CN"/>
+        </w:rPr>
+        <w:t>连接</w:t>
+      </w:r>
+      <w:bookmarkEnd w:id="7"/>
+    </w:p>
+    <w:p>
+      <w:pPr>
+        <w:keepNext w:val="0"/>
+        <w:keepLines w:val="0"/>
+        <w:widowControl/>
+        <w:suppressLineNumbers w:val="0"/>
+        <w:jc w:val="center"/>
+      </w:pPr>
       <w:r>
         <w:rPr>
           <w:rFonts w:ascii="宋体" w:hAnsi="宋体" w:eastAsia="宋体" w:cs="宋体"/>
@@ -1059,8 +1362,68 @@
         </w:rPr>
         <w:drawing>
           <wp:inline distT="0" distB="0" distL="114300" distR="114300">
-            <wp:extent cx="3248025" cy="2152650"/>
-            <wp:effectExtent l="0" t="0" r="13335" b="11430"/>
+            <wp:extent cx="2375535" cy="1567815"/>
+            <wp:effectExtent l="0" t="0" r="1905" b="1905"/>
+            <wp:docPr id="5" name="图片 4" descr="IMG_256"/>
+            <wp:cNvGraphicFramePr>
+              <a:graphicFrameLocks xmlns:a="http://schemas.openxmlformats.org/drawingml/2006/main" noChangeAspect="1"/>
+            </wp:cNvGraphicFramePr>
+            <a:graphic xmlns:a="http://schemas.openxmlformats.org/drawingml/2006/main">
+              <a:graphicData uri="http://schemas.openxmlformats.org/drawingml/2006/picture">
+                <pic:pic xmlns:pic="http://schemas.openxmlformats.org/drawingml/2006/picture">
+                  <pic:nvPicPr>
+                    <pic:cNvPr id="5" name="图片 4" descr="IMG_256"/>
+                    <pic:cNvPicPr>
+                      <a:picLocks noChangeAspect="1"/>
+                    </pic:cNvPicPr>
+                  </pic:nvPicPr>
+                  <pic:blipFill>
+                    <a:blip r:embed="rId6"/>
+                    <a:stretch>
+                      <a:fillRect/>
+                    </a:stretch>
+                  </pic:blipFill>
+                  <pic:spPr>
+                    <a:xfrm>
+                      <a:off x="0" y="0"/>
+                      <a:ext cx="2375535" cy="1567815"/>
+                    </a:xfrm>
+                    <a:prstGeom prst="rect">
+                      <a:avLst/>
+                    </a:prstGeom>
+                    <a:noFill/>
+                    <a:ln w="9525">
+                      <a:noFill/>
+                    </a:ln>
+                  </pic:spPr>
+                </pic:pic>
+              </a:graphicData>
+            </a:graphic>
+          </wp:inline>
+        </w:drawing>
+      </w:r>
+      <w:r>
+        <w:rPr>
+          <w:rFonts w:hint="eastAsia" w:ascii="宋体" w:hAnsi="宋体" w:cs="宋体"/>
+          <w:kern w:val="0"/>
+          <w:sz w:val="24"/>
+          <w:szCs w:val="24"/>
+          <w:lang w:val="en-US" w:eastAsia="zh-CN" w:bidi="ar"/>
+        </w:rPr>
+        <w:t xml:space="preserve"> </w:t>
+      </w:r>
+      <w:r>
+        <w:rPr>
+          <w:rFonts w:ascii="宋体" w:hAnsi="宋体" w:eastAsia="宋体" w:cs="宋体"/>
+          <w:kern w:val="0"/>
+          <w:sz w:val="24"/>
+          <w:szCs w:val="24"/>
+          <w:lang w:val="en-US" w:eastAsia="zh-CN" w:bidi="ar"/>
+        </w:rPr>
+        <w:drawing>
+          <wp:inline distT="0" distB="0" distL="114300" distR="114300">
+            <wp:extent cx="2354580" cy="1584325"/>
+            <wp:effectExtent l="0" t="0" r="7620" b="635"/>
             <wp:docPr id="6" name="图片 5" descr="IMG_256"/>
             <wp:cNvGraphicFramePr>
               <a:graphicFrameLocks xmlns:a="http://schemas.openxmlformats.org/drawingml/2006/main" noChangeAspect="1"/>
@@ -1075,7 +1438,7 @@
                     </pic:cNvPicPr>
                   </pic:nvPicPr>
                   <pic:blipFill>
-                    <a:blip r:embed="rId6"/>
+                    <a:blip r:embed="rId7"/>
                     <a:stretch>
                       <a:fillRect/>
                     </a:stretch>
@@ -1083,7 +1446,7 @@
                   <pic:spPr>
                     <a:xfrm>
                       <a:off x="0" y="0"/>
-                      <a:ext cx="3248025" cy="2152650"/>
+                      <a:ext cx="2354580" cy="1584325"/>
                     </a:xfrm>
                     <a:prstGeom prst="rect">
                       <a:avLst/>
@@ -1099,6 +1462,24 @@
           </wp:inline>
         </w:drawing>
       </w:r>
+    </w:p>
+    <w:p>
+      <w:pPr>
+        <w:keepNext w:val="0"/>
+        <w:keepLines w:val="0"/>
+        <w:widowControl/>
+        <w:suppressLineNumbers w:val="0"/>
+        <w:jc w:val="left"/>
+      </w:pPr>
+    </w:p>
+    <w:p>
+      <w:pPr>
+        <w:keepNext w:val="0"/>
+        <w:keepLines w:val="0"/>
+        <w:widowControl/>
+        <w:suppressLineNumbers w:val="0"/>
+        <w:jc w:val="left"/>
+      </w:pPr>
     </w:p>
     <w:p>
       <w:pPr>
@@ -1121,6 +1502,164 @@
         <w:textAlignment w:val="auto"/>
         <w:outlineLvl w:val="9"/>
         <w:rPr>
+          <w:rFonts w:hint="eastAsia" w:asciiTheme="minorHAnsi" w:hAnsiTheme="minorHAnsi" w:eastAsiaTheme="minorEastAsia" w:cstheme="minorBidi"/>
+          <w:sz w:val="24"/>
+          <w:szCs w:val="24"/>
+          <w:lang w:val="en-US" w:eastAsia="zh-CN"/>
+        </w:rPr>
+      </w:pPr>
+      <w:r>
+        <w:rPr>
+          <w:rFonts w:hint="eastAsia" w:asciiTheme="minorHAnsi" w:hAnsiTheme="minorHAnsi" w:eastAsiaTheme="minorEastAsia" w:cstheme="minorBidi"/>
+          <w:sz w:val="24"/>
+          <w:szCs w:val="24"/>
+          <w:lang w:val="en-US" w:eastAsia="zh-CN"/>
+        </w:rPr>
+        <w:t>将BPS设备通过USB转TTL模块连接至电脑，如上图所示配置好串口和波特率即可开始连接，连接成功后，“连接”按钮显示为“断开”。</w:t>
+      </w:r>
+    </w:p>
+    <w:p>
+      <w:pPr>
+        <w:pStyle w:val="3"/>
+        <w:bidi w:val="0"/>
+        <w:rPr>
+          <w:rFonts w:hint="default"/>
+          <w:lang w:val="en-US" w:eastAsia="zh-CN"/>
+        </w:rPr>
+      </w:pPr>
+      <w:r>
+        <w:rPr>
+          <w:rFonts w:hint="eastAsia"/>
+          <w:lang w:val="en-US" w:eastAsia="zh-CN"/>
+        </w:rPr>
+        <w:t>搜索</w:t>
+      </w:r>
+    </w:p>
+    <w:p>
+      <w:pPr>
+        <w:keepNext w:val="0"/>
+        <w:keepLines w:val="0"/>
+        <w:widowControl/>
+        <w:suppressLineNumbers w:val="0"/>
+        <w:jc w:val="center"/>
+        <w:rPr>
+          <w:rFonts w:ascii="宋体" w:hAnsi="宋体" w:eastAsia="宋体" w:cs="宋体"/>
+          <w:kern w:val="0"/>
+          <w:sz w:val="24"/>
+          <w:szCs w:val="24"/>
+          <w:lang w:val="en-US" w:eastAsia="zh-CN" w:bidi="ar"/>
+        </w:rPr>
+      </w:pPr>
+      <w:r>
+        <w:rPr>
+          <w:rFonts w:ascii="宋体" w:hAnsi="宋体" w:eastAsia="宋体" w:cs="宋体"/>
+          <w:kern w:val="0"/>
+          <w:sz w:val="24"/>
+          <w:szCs w:val="24"/>
+          <w:lang w:val="en-US" w:eastAsia="zh-CN" w:bidi="ar"/>
+        </w:rPr>
+        <w:drawing>
+          <wp:inline distT="0" distB="0" distL="114300" distR="114300">
+            <wp:extent cx="4114800" cy="2480310"/>
+            <wp:effectExtent l="0" t="0" r="0" b="3810"/>
+            <wp:docPr id="10" name="图片 6" descr="IMG_256"/>
+            <wp:cNvGraphicFramePr>
+              <a:graphicFrameLocks xmlns:a="http://schemas.openxmlformats.org/drawingml/2006/main" noChangeAspect="1"/>
+            </wp:cNvGraphicFramePr>
+            <a:graphic xmlns:a="http://schemas.openxmlformats.org/drawingml/2006/main">
+              <a:graphicData uri="http://schemas.openxmlformats.org/drawingml/2006/picture">
+                <pic:pic xmlns:pic="http://schemas.openxmlformats.org/drawingml/2006/picture">
+                  <pic:nvPicPr>
+                    <pic:cNvPr id="10" name="图片 6" descr="IMG_256"/>
+                    <pic:cNvPicPr>
+                      <a:picLocks noChangeAspect="1"/>
+                    </pic:cNvPicPr>
+                  </pic:nvPicPr>
+                  <pic:blipFill>
+                    <a:blip r:embed="rId8"/>
+                    <a:srcRect l="1109" r="1798" b="2301"/>
+                    <a:stretch>
+                      <a:fillRect/>
+                    </a:stretch>
+                  </pic:blipFill>
+                  <pic:spPr>
+                    <a:xfrm>
+                      <a:off x="0" y="0"/>
+                      <a:ext cx="4114800" cy="2480310"/>
+                    </a:xfrm>
+                    <a:prstGeom prst="rect">
+                      <a:avLst/>
+                    </a:prstGeom>
+                    <a:noFill/>
+                    <a:ln w="9525">
+                      <a:noFill/>
+                    </a:ln>
+                  </pic:spPr>
+                </pic:pic>
+              </a:graphicData>
+            </a:graphic>
+          </wp:inline>
+        </w:drawing>
+      </w:r>
+    </w:p>
+    <w:p>
+      <w:pPr>
+        <w:keepNext w:val="0"/>
+        <w:keepLines w:val="0"/>
+        <w:pageBreakBefore w:val="0"/>
+        <w:widowControl w:val="0"/>
+        <w:kinsoku/>
+        <w:wordWrap/>
+        <w:overflowPunct/>
+        <w:topLinePunct w:val="0"/>
+        <w:autoSpaceDE/>
+        <w:autoSpaceDN/>
+        <w:bidi w:val="0"/>
+        <w:adjustRightInd/>
+        <w:snapToGrid/>
+        <w:spacing w:line="360" w:lineRule="auto"/>
+        <w:ind w:left="0" w:leftChars="0" w:right="0" w:rightChars="0" w:firstLine="480" w:firstLineChars="200"/>
+        <w:jc w:val="both"/>
+        <w:textAlignment w:val="auto"/>
+        <w:outlineLvl w:val="9"/>
+        <w:rPr>
+          <w:rFonts w:hint="eastAsia" w:asciiTheme="minorHAnsi" w:hAnsiTheme="minorHAnsi" w:eastAsiaTheme="minorEastAsia" w:cstheme="minorBidi"/>
+          <w:sz w:val="24"/>
+          <w:szCs w:val="24"/>
+          <w:lang w:val="en-US" w:eastAsia="zh-CN"/>
+        </w:rPr>
+      </w:pPr>
+      <w:r>
+        <w:rPr>
+          <w:rFonts w:hint="eastAsia" w:asciiTheme="minorHAnsi" w:hAnsiTheme="minorHAnsi" w:eastAsiaTheme="minorEastAsia" w:cstheme="minorBidi"/>
+          <w:sz w:val="24"/>
+          <w:szCs w:val="24"/>
+          <w:lang w:val="en-US" w:eastAsia="zh-CN"/>
+        </w:rPr>
+        <w:t>参见设备（BC1110等）说明，将设备配置为“BPS模式”（又称“设置模式”）并</w:t>
+      </w:r>
+    </w:p>
+    <w:p>
+      <w:pPr>
+        <w:keepNext w:val="0"/>
+        <w:keepLines w:val="0"/>
+        <w:pageBreakBefore w:val="0"/>
+        <w:widowControl w:val="0"/>
+        <w:kinsoku/>
+        <w:wordWrap/>
+        <w:overflowPunct/>
+        <w:topLinePunct w:val="0"/>
+        <w:autoSpaceDE/>
+        <w:autoSpaceDN/>
+        <w:bidi w:val="0"/>
+        <w:adjustRightInd/>
+        <w:snapToGrid/>
+        <w:spacing w:line="360" w:lineRule="auto"/>
+        <w:ind w:left="0" w:leftChars="0" w:right="0" w:rightChars="0" w:firstLine="480" w:firstLineChars="200"/>
+        <w:jc w:val="both"/>
+        <w:textAlignment w:val="auto"/>
+        <w:outlineLvl w:val="9"/>
+        <w:rPr>
           <w:rFonts w:hint="default" w:asciiTheme="minorHAnsi" w:hAnsiTheme="minorHAnsi" w:eastAsiaTheme="minorEastAsia" w:cstheme="minorBidi"/>
           <w:sz w:val="24"/>
           <w:szCs w:val="24"/>
@@ -1134,16 +1673,166 @@
           <w:szCs w:val="24"/>
           <w:lang w:val="en-US" w:eastAsia="zh-CN"/>
         </w:rPr>
-        <w:t>将BPS设备通过USB转TTL模块连接至电脑，如上图所示配置好串口和波特率即可开始连接，连接成功后，“连接”按钮显示为“断开”。</w:t>
-      </w:r>
-    </w:p>
-    <w:p>
-      <w:pPr>
-        <w:rPr>
-          <w:rFonts w:hint="eastAsia"/>
-          <w:lang w:val="en-US" w:eastAsia="zh-CN"/>
-        </w:rPr>
-      </w:pPr>
+        <w:t>通过USB转TTL模块连接至电脑，如上图所示点击“搜索”后，BPSTool会尝试在所有串口的标准波特率（9600, 19200, 38400, 57600, 115200</w:t>
+      </w:r>
+      <w:r>
+        <w:rPr>
+          <w:rFonts w:hint="eastAsia" w:asciiTheme="minorHAnsi" w:hAnsiTheme="minorHAnsi" w:eastAsiaTheme="minorEastAsia" w:cstheme="minorBidi"/>
+          <w:sz w:val="24"/>
+          <w:szCs w:val="24"/>
+          <w:lang w:val="en-US" w:eastAsia="zh-CN"/>
+        </w:rPr>
+        <w:t>）发送BPS测试命令，如果收到串口响应则认为发现了设备。</w:t>
+      </w:r>
+    </w:p>
+    <w:p>
+      <w:pPr>
+        <w:keepNext w:val="0"/>
+        <w:keepLines w:val="0"/>
+        <w:widowControl/>
+        <w:suppressLineNumbers w:val="0"/>
+        <w:jc w:val="center"/>
+        <w:rPr>
+          <w:rFonts w:ascii="宋体" w:hAnsi="宋体" w:eastAsia="宋体" w:cs="宋体"/>
+          <w:kern w:val="0"/>
+          <w:sz w:val="24"/>
+          <w:szCs w:val="24"/>
+          <w:lang w:val="en-US" w:eastAsia="zh-CN" w:bidi="ar"/>
+        </w:rPr>
+      </w:pPr>
+    </w:p>
+    <w:p>
+      <w:pPr>
+        <w:keepNext w:val="0"/>
+        <w:keepLines w:val="0"/>
+        <w:widowControl/>
+        <w:suppressLineNumbers w:val="0"/>
+        <w:jc w:val="center"/>
+      </w:pPr>
+      <w:r>
+        <w:rPr>
+          <w:rFonts w:ascii="宋体" w:hAnsi="宋体" w:eastAsia="宋体" w:cs="宋体"/>
+          <w:kern w:val="0"/>
+          <w:sz w:val="24"/>
+          <w:szCs w:val="24"/>
+          <w:lang w:val="en-US" w:eastAsia="zh-CN" w:bidi="ar"/>
+        </w:rPr>
+        <w:drawing>
+          <wp:inline distT="0" distB="0" distL="114300" distR="114300">
+            <wp:extent cx="4185920" cy="2507615"/>
+            <wp:effectExtent l="0" t="0" r="5080" b="6985"/>
+            <wp:docPr id="11" name="图片 7" descr="IMG_256"/>
+            <wp:cNvGraphicFramePr>
+              <a:graphicFrameLocks xmlns:a="http://schemas.openxmlformats.org/drawingml/2006/main" noChangeAspect="1"/>
+            </wp:cNvGraphicFramePr>
+            <a:graphic xmlns:a="http://schemas.openxmlformats.org/drawingml/2006/main">
+              <a:graphicData uri="http://schemas.openxmlformats.org/drawingml/2006/picture">
+                <pic:pic xmlns:pic="http://schemas.openxmlformats.org/drawingml/2006/picture">
+                  <pic:nvPicPr>
+                    <pic:cNvPr id="11" name="图片 7" descr="IMG_256"/>
+                    <pic:cNvPicPr>
+                      <a:picLocks noChangeAspect="1"/>
+                    </pic:cNvPicPr>
+                  </pic:nvPicPr>
+                  <pic:blipFill>
+                    <a:blip r:embed="rId9"/>
+                    <a:stretch>
+                      <a:fillRect/>
+                    </a:stretch>
+                  </pic:blipFill>
+                  <pic:spPr>
+                    <a:xfrm>
+                      <a:off x="0" y="0"/>
+                      <a:ext cx="4185920" cy="2507615"/>
+                    </a:xfrm>
+                    <a:prstGeom prst="rect">
+                      <a:avLst/>
+                    </a:prstGeom>
+                    <a:noFill/>
+                    <a:ln w="9525">
+                      <a:noFill/>
+                    </a:ln>
+                  </pic:spPr>
+                </pic:pic>
+              </a:graphicData>
+            </a:graphic>
+          </wp:inline>
+        </w:drawing>
+      </w:r>
+    </w:p>
+    <w:p>
+      <w:pPr>
+        <w:keepNext w:val="0"/>
+        <w:keepLines w:val="0"/>
+        <w:pageBreakBefore w:val="0"/>
+        <w:widowControl w:val="0"/>
+        <w:kinsoku/>
+        <w:wordWrap/>
+        <w:overflowPunct/>
+        <w:topLinePunct w:val="0"/>
+        <w:autoSpaceDE/>
+        <w:autoSpaceDN/>
+        <w:bidi w:val="0"/>
+        <w:adjustRightInd/>
+        <w:snapToGrid/>
+        <w:spacing w:line="360" w:lineRule="auto"/>
+        <w:ind w:left="0" w:leftChars="0" w:right="0" w:rightChars="0" w:firstLine="480" w:firstLineChars="200"/>
+        <w:jc w:val="both"/>
+        <w:textAlignment w:val="auto"/>
+        <w:outlineLvl w:val="9"/>
+        <w:rPr>
+          <w:rFonts w:hint="eastAsia" w:asciiTheme="minorHAnsi" w:hAnsiTheme="minorHAnsi" w:eastAsiaTheme="minorEastAsia" w:cstheme="minorBidi"/>
+          <w:sz w:val="24"/>
+          <w:szCs w:val="24"/>
+          <w:lang w:val="en-US" w:eastAsia="zh-CN"/>
+        </w:rPr>
+      </w:pPr>
+      <w:r>
+        <w:rPr>
+          <w:rFonts w:hint="eastAsia" w:asciiTheme="minorHAnsi" w:hAnsiTheme="minorHAnsi" w:eastAsiaTheme="minorEastAsia" w:cstheme="minorBidi"/>
+          <w:sz w:val="24"/>
+          <w:szCs w:val="24"/>
+          <w:lang w:val="en-US" w:eastAsia="zh-CN"/>
+        </w:rPr>
+        <w:t>如上图所示表示发现了COM6下波特率为9600的设备，点击“确定”即可开始连接。</w:t>
+      </w:r>
+    </w:p>
+    <w:p>
+      <w:pPr>
+        <w:keepNext w:val="0"/>
+        <w:keepLines w:val="0"/>
+        <w:pageBreakBefore w:val="0"/>
+        <w:widowControl w:val="0"/>
+        <w:kinsoku/>
+        <w:wordWrap/>
+        <w:overflowPunct/>
+        <w:topLinePunct w:val="0"/>
+        <w:autoSpaceDE/>
+        <w:autoSpaceDN/>
+        <w:bidi w:val="0"/>
+        <w:adjustRightInd/>
+        <w:snapToGrid/>
+        <w:spacing w:line="360" w:lineRule="auto"/>
+        <w:ind w:left="0" w:leftChars="0" w:right="0" w:rightChars="0" w:firstLine="480" w:firstLineChars="200"/>
+        <w:jc w:val="both"/>
+        <w:textAlignment w:val="auto"/>
+        <w:outlineLvl w:val="9"/>
+        <w:rPr>
+          <w:rFonts w:hint="default" w:asciiTheme="minorHAnsi" w:hAnsiTheme="minorHAnsi" w:eastAsiaTheme="minorEastAsia" w:cstheme="minorBidi"/>
+          <w:sz w:val="24"/>
+          <w:szCs w:val="24"/>
+          <w:lang w:val="en-US" w:eastAsia="zh-CN"/>
+        </w:rPr>
+      </w:pPr>
+      <w:r>
+        <w:rPr>
+          <w:rFonts w:hint="eastAsia" w:asciiTheme="minorHAnsi" w:hAnsiTheme="minorHAnsi" w:eastAsiaTheme="minorEastAsia" w:cstheme="minorBidi"/>
+          <w:sz w:val="24"/>
+          <w:szCs w:val="24"/>
+          <w:lang w:val="en-US" w:eastAsia="zh-CN"/>
+        </w:rPr>
+        <w:t>如果设备设置了特殊波特率，则无法通过该方法进行搜索。</w:t>
+      </w:r>
     </w:p>
     <w:p>
       <w:pPr>
@@ -1217,15 +1906,6 @@
                             <a:srgbClr val="FF0000"/>
                           </a:solidFill>
                         </a:ln>
-                        <a:extLst>
-                          <a:ext uri="{909E8E84-426E-40DD-AFC4-6F175D3DCCD1}">
-                            <a14:hiddenFill xmlns:a14="http://schemas.microsoft.com/office/drawing/2010/main">
-                              <a:solidFill>
-                                <a:schemeClr val="lt1"/>
-                              </a:solidFill>
-                            </a14:hiddenFill>
-                          </a:ext>
-                        </a:extLst>
                       </wps:spPr>
                       <wps:style>
                         <a:lnRef idx="2">
@@ -1252,7 +1932,7 @@
           </mc:Choice>
           <mc:Fallback>
             <w:pict>
-              <v:rect id="_x0000_s1026" o:spid="_x0000_s1026" o:spt="1" style="position:absolute;left:0pt;margin-left:15.35pt;margin-top:63.65pt;height:95.5pt;width:309.7pt;z-index:251658240;v-text-anchor:middle;mso-width-relative:page;mso-height-relative:page;" filled="f" stroked="t" coordsize="21600,21600" o:gfxdata="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">
+              <v:rect id="_x0000_s1026" o:spid="_x0000_s1026" o:spt="1" style="position:absolute;left:0pt;margin-left:15.35pt;margin-top:63.65pt;height:95.5pt;width:309.7pt;z-index:251658240;v-text-anchor:middle;mso-width-relative:page;mso-height-relative:page;" filled="f" stroked="t" coordsize="21600,21600" o:gfxdata="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">
                 <v:fill on="f" focussize="0,0"/>
                 <v:stroke weight="1pt" color="#FF0000 [3209]" miterlimit="8" joinstyle="miter"/>
                 <v:imagedata o:title=""/>
@@ -1288,7 +1968,7 @@
                     </pic:cNvPicPr>
                   </pic:nvPicPr>
                   <pic:blipFill>
-                    <a:blip r:embed="rId7"/>
+                    <a:blip r:embed="rId10"/>
                     <a:srcRect l="136" r="-136" b="14507"/>
                     <a:stretch>
                       <a:fillRect/>
@@ -1395,33 +2075,48 @@
         <w:pStyle w:val="3"/>
         <w:bidi w:val="0"/>
         <w:rPr>
+          <w:rFonts w:hint="default"/>
+          <w:lang w:val="en-US" w:eastAsia="zh-CN"/>
+        </w:rPr>
+      </w:pPr>
+      <w:bookmarkStart w:id="9" w:name="_Toc18740"/>
+      <w:r>
+        <w:rPr>
           <w:rFonts w:hint="eastAsia"/>
           <w:lang w:val="en-US" w:eastAsia="zh-CN"/>
         </w:rPr>
-      </w:pPr>
-      <w:bookmarkStart w:id="9" w:name="_Toc18740"/>
+        <w:t>Debug</w:t>
+      </w:r>
+      <w:bookmarkEnd w:id="9"/>
       <w:r>
         <w:rPr>
           <w:rFonts w:hint="eastAsia"/>
           <w:lang w:val="en-US" w:eastAsia="zh-CN"/>
         </w:rPr>
-        <w:t>Debug</w:t>
-      </w:r>
-      <w:bookmarkEnd w:id="9"/>
-    </w:p>
-    <w:p>
-      <w:pPr>
-        <w:bidi w:val="0"/>
-      </w:pPr>
-      <w:r>
-        <w:rPr>
-          <w:lang w:val="en-US" w:eastAsia="zh-CN"/>
+        <w:t>调试</w:t>
+      </w:r>
+    </w:p>
+    <w:p>
+      <w:pPr>
+        <w:keepNext w:val="0"/>
+        <w:keepLines w:val="0"/>
+        <w:widowControl/>
+        <w:suppressLineNumbers w:val="0"/>
+        <w:jc w:val="center"/>
+      </w:pPr>
+      <w:r>
+        <w:rPr>
+          <w:rFonts w:ascii="宋体" w:hAnsi="宋体" w:eastAsia="宋体" w:cs="宋体"/>
+          <w:kern w:val="0"/>
+          <w:sz w:val="24"/>
+          <w:szCs w:val="24"/>
+          <w:lang w:val="en-US" w:eastAsia="zh-CN" w:bidi="ar"/>
         </w:rPr>
         <w:drawing>
           <wp:inline distT="0" distB="0" distL="114300" distR="114300">
-            <wp:extent cx="4634230" cy="2828290"/>
-            <wp:effectExtent l="0" t="0" r="13970" b="6350"/>
-            <wp:docPr id="9" name="图片 7" descr="IMG_256"/>
+            <wp:extent cx="4940300" cy="2959100"/>
+            <wp:effectExtent l="0" t="0" r="12700" b="12700"/>
+            <wp:docPr id="12" name="图片 8" descr="IMG_256"/>
             <wp:cNvGraphicFramePr>
               <a:graphicFrameLocks xmlns:a="http://schemas.openxmlformats.org/drawingml/2006/main" noChangeAspect="1"/>
             </wp:cNvGraphicFramePr>
@@ -1429,14 +2124,13 @@
               <a:graphicData uri="http://schemas.openxmlformats.org/drawingml/2006/picture">
                 <pic:pic xmlns:pic="http://schemas.openxmlformats.org/drawingml/2006/picture">
                   <pic:nvPicPr>
-                    <pic:cNvPr id="9" name="图片 7" descr="IMG_256"/>
+                    <pic:cNvPr id="12" name="图片 8" descr="IMG_256"/>
                     <pic:cNvPicPr>
                       <a:picLocks noChangeAspect="1"/>
                     </pic:cNvPicPr>
                   </pic:nvPicPr>
                   <pic:blipFill>
-                    <a:blip r:embed="rId8"/>
-                    <a:srcRect l="995" r="861"/>
+                    <a:blip r:embed="rId11"/>
                     <a:stretch>
                       <a:fillRect/>
                     </a:stretch>
@@ -1444,7 +2138,7 @@
                   <pic:spPr>
                     <a:xfrm>
                       <a:off x="0" y="0"/>
-                      <a:ext cx="4634230" cy="2828290"/>
+                      <a:ext cx="4940300" cy="2959100"/>
                     </a:xfrm>
                     <a:prstGeom prst="rect">
                       <a:avLst/>
@@ -1460,6 +2154,11 @@
           </wp:inline>
         </w:drawing>
       </w:r>
+    </w:p>
+    <w:p>
+      <w:pPr>
+        <w:bidi w:val="0"/>
+      </w:pPr>
     </w:p>
     <w:p>
       <w:pPr>
@@ -1493,7 +2192,7 @@
           <w:szCs w:val="24"/>
           <w:lang w:val="en-US" w:eastAsia="zh-CN"/>
         </w:rPr>
-        <w:t>如图所示，当调试使能按钮“使能Debug”勾选上时，调试打印框会发送和接收的数据，以16进制方式显示。调试发送框可以使用16进制方式按字节发送数据。</w:t>
+        <w:t>如图所示，当调试使能按钮“使能Debug”勾选上时，调试打印框会发送和接收的数据。通过勾选“Hex显示接收”和“Hex发送”可以切换16进制方式显示或者发送。</w:t>
       </w:r>
     </w:p>
     <w:p>
@@ -1501,11 +2200,13 @@
         <w:pStyle w:val="2"/>
       </w:pPr>
       <w:bookmarkStart w:id="10" w:name="_Toc18319"/>
+      <w:bookmarkStart w:id="11" w:name="_其他"/>
       <w:r>
         <w:t>其他</w:t>
       </w:r>
       <w:bookmarkEnd w:id="10"/>
     </w:p>
+    <w:bookmarkEnd w:id="11"/>
     <w:p>
       <w:pPr>
         <w:keepNext w:val="0"/>
@@ -1837,7 +2538,7 @@
     <w:lsdException w:unhideWhenUsed="0" w:uiPriority="0" w:semiHidden="0" w:name="HTML Sample"/>
     <w:lsdException w:unhideWhenUsed="0" w:uiPriority="0" w:semiHidden="0" w:name="HTML Typewriter"/>
     <w:lsdException w:unhideWhenUsed="0" w:uiPriority="0" w:semiHidden="0" w:name="HTML Variable"/>
-    <w:lsdException w:unhideWhenUsed="0" w:uiPriority="0" w:name="Normal Table"/>
+    <w:lsdException w:qFormat="1" w:unhideWhenUsed="0" w:uiPriority="0" w:name="Normal Table"/>
     <w:lsdException w:unhideWhenUsed="0" w:uiPriority="0" w:semiHidden="0" w:name="annotation subject"/>
     <w:lsdException w:unhideWhenUsed="0" w:uiPriority="0" w:semiHidden="0" w:name="Table Simple 1"/>
     <w:lsdException w:unhideWhenUsed="0" w:uiPriority="0" w:semiHidden="0" w:name="Table Simple 2"/>
@@ -2044,6 +2745,7 @@
   <w:style w:type="table" w:default="1" w:styleId="6">
     <w:name w:val="Normal Table"/>
     <w:semiHidden/>
+    <w:qFormat/>
     <w:uiPriority w:val="0"/>
     <w:tblPr>
       <w:tblCellMar>

</xml_diff>